<commit_message>
LIDC - LUNA16 description
</commit_message>
<xml_diff>
--- a/LuanVan_ThanhTrung_B1606949.docx
+++ b/LuanVan_ThanhTrung_B1606949.docx
@@ -4296,6 +4296,13 @@
     </w:p>
     <w:p>
       <w:pPr>
+        <w:rPr>
+          <w:lang w:val="es-ES"/>
+        </w:rPr>
+      </w:pPr>
+    </w:p>
+    <w:p>
+      <w:pPr>
         <w:tabs>
           <w:tab w:val="left" w:pos="720"/>
           <w:tab w:val="left" w:pos="990"/>
@@ -4321,7 +4328,126 @@
           <w:szCs w:val="22"/>
           <w:lang w:val="en-GB"/>
         </w:rPr>
-        <w:t xml:space="preserve">Theo Wikipedia chụp ảnh CT (Computed Tomagraphy) hay còn gọi là cắt lớp điện toán, chụp cắt lớp, là một phương pháp chụp hình X quang. Máy CT chạy vòng quanh cơ thể người bệnh nhân, phát sóng X quang và đo độ hấp thụ năng lượng </w:t>
+        <w:t>Ung thư phổi là căn bệnh ung thư nguy hiểm nhất thế giới, chiếm khoảng 27% số ca tử vong liên quan đến ung thư tại Hoa Kỳ (Hiệp hội Ung thư Hoa Kỳ (2016)).</w:t>
+      </w:r>
+      <w:r>
+        <w:rPr>
+          <w:sz w:val="22"/>
+          <w:szCs w:val="22"/>
+          <w:lang w:val="en-GB"/>
+        </w:rPr>
+        <w:tab/>
+      </w:r>
+    </w:p>
+    <w:p>
+      <w:pPr>
+        <w:tabs>
+          <w:tab w:val="left" w:pos="720"/>
+          <w:tab w:val="left" w:pos="990"/>
+        </w:tabs>
+        <w:jc w:val="left"/>
+        <w:rPr>
+          <w:sz w:val="22"/>
+          <w:szCs w:val="22"/>
+          <w:lang w:val="en-GB"/>
+        </w:rPr>
+      </w:pPr>
+      <w:r>
+        <w:rPr>
+          <w:sz w:val="22"/>
+          <w:szCs w:val="22"/>
+          <w:lang w:val="en-GB"/>
+        </w:rPr>
+        <w:tab/>
+      </w:r>
+      <w:r>
+        <w:rPr>
+          <w:sz w:val="22"/>
+          <w:szCs w:val="22"/>
+          <w:lang w:val="en-GB"/>
+        </w:rPr>
+        <w:t xml:space="preserve">Tự động phát hiện các nốt phổi trong chụp cắt lớp ngực tính toán (CT) đã là một lĩnh vực nghiên cứu tích cực trong hai thập kỷ qua. Tuy nhiên, chỉ có vài nghiên cứu cung cấp đánh giá hiệu suất so sánh của các hệ thống khác nhau trên một cơ sở dữ liệu </w:t>
+      </w:r>
+      <w:proofErr w:type="gramStart"/>
+      <w:r>
+        <w:rPr>
+          <w:sz w:val="22"/>
+          <w:szCs w:val="22"/>
+          <w:lang w:val="en-GB"/>
+        </w:rPr>
+        <w:t>chung</w:t>
+      </w:r>
+      <w:proofErr w:type="gramEnd"/>
+      <w:r>
+        <w:rPr>
+          <w:sz w:val="22"/>
+          <w:szCs w:val="22"/>
+          <w:lang w:val="en-GB"/>
+        </w:rPr>
+        <w:t>.</w:t>
+      </w:r>
+    </w:p>
+    <w:p>
+      <w:pPr>
+        <w:tabs>
+          <w:tab w:val="left" w:pos="720"/>
+          <w:tab w:val="left" w:pos="990"/>
+        </w:tabs>
+        <w:jc w:val="left"/>
+        <w:rPr>
+          <w:b/>
+          <w:sz w:val="22"/>
+          <w:szCs w:val="22"/>
+          <w:lang w:val="en-GB"/>
+        </w:rPr>
+      </w:pPr>
+      <w:r>
+        <w:rPr>
+          <w:sz w:val="22"/>
+          <w:szCs w:val="22"/>
+          <w:lang w:val="en-GB"/>
+        </w:rPr>
+        <w:tab/>
+      </w:r>
+      <w:r>
+        <w:rPr>
+          <w:b/>
+          <w:sz w:val="22"/>
+          <w:szCs w:val="22"/>
+          <w:lang w:val="en-GB"/>
+        </w:rPr>
+        <w:t>Ảnh CT và ảnh DICOM</w:t>
+      </w:r>
+    </w:p>
+    <w:p>
+      <w:pPr>
+        <w:tabs>
+          <w:tab w:val="left" w:pos="720"/>
+          <w:tab w:val="left" w:pos="990"/>
+        </w:tabs>
+        <w:jc w:val="left"/>
+        <w:rPr>
+          <w:sz w:val="22"/>
+          <w:szCs w:val="22"/>
+          <w:lang w:val="en-GB"/>
+        </w:rPr>
+      </w:pPr>
+      <w:r>
+        <w:rPr>
+          <w:sz w:val="22"/>
+          <w:szCs w:val="22"/>
+          <w:lang w:val="en-GB"/>
+        </w:rPr>
+        <w:tab/>
+        <w:t xml:space="preserve">Theo </w:t>
+      </w:r>
+      <w:r>
+        <w:rPr>
+          <w:sz w:val="22"/>
+          <w:szCs w:val="22"/>
+          <w:lang w:val="en-GB"/>
+        </w:rPr>
+        <w:t xml:space="preserve">Wikipedia chụp ảnh CT (Computed Tomagraphy) hay còn gọi là cắt lớp điện toán, chụp cắt lớp, là một phương pháp chụp hình X quang. Máy CT chạy vòng quanh cơ thể người bệnh nhân, phát sóng X quang và đo độ hấp thụ năng lượng </w:t>
       </w:r>
       <w:proofErr w:type="gramStart"/>
       <w:r>
@@ -4648,9 +4774,7 @@
         </w:tabs>
         <w:jc w:val="left"/>
         <w:rPr>
-          <w:rStyle w:val="Emphasis"/>
-          <w:i w:val="0"/>
-          <w:iCs w:val="0"/>
+          <w:b/>
           <w:sz w:val="22"/>
           <w:szCs w:val="22"/>
           <w:lang w:val="en-GB"/>
@@ -4664,6 +4788,833 @@
         </w:rPr>
         <w:tab/>
       </w:r>
+      <w:r>
+        <w:rPr>
+          <w:b/>
+          <w:sz w:val="22"/>
+          <w:szCs w:val="22"/>
+          <w:lang w:val="en-GB"/>
+        </w:rPr>
+        <w:t>DATA:</w:t>
+      </w:r>
+    </w:p>
+    <w:p>
+      <w:pPr>
+        <w:tabs>
+          <w:tab w:val="left" w:pos="720"/>
+          <w:tab w:val="left" w:pos="990"/>
+        </w:tabs>
+        <w:jc w:val="left"/>
+      </w:pPr>
+      <w:r>
+        <w:rPr>
+          <w:sz w:val="22"/>
+          <w:szCs w:val="22"/>
+          <w:lang w:val="en-GB"/>
+        </w:rPr>
+        <w:lastRenderedPageBreak/>
+        <w:tab/>
+      </w:r>
+      <w:hyperlink r:id="rId13" w:history="1">
+        <w:r>
+          <w:rPr>
+            <w:rStyle w:val="Hyperlink"/>
+          </w:rPr>
+          <w:t>https://wiki.cancerimagingarchive.net/display/Public/LIDC-IDRI</w:t>
+        </w:r>
+      </w:hyperlink>
+      <w:r>
+        <w:t xml:space="preserve"> (Link - thông tin về cơ sở dữ liệu)</w:t>
+      </w:r>
+    </w:p>
+    <w:p>
+      <w:pPr>
+        <w:tabs>
+          <w:tab w:val="left" w:pos="720"/>
+          <w:tab w:val="left" w:pos="990"/>
+        </w:tabs>
+        <w:jc w:val="left"/>
+      </w:pPr>
+      <w:r>
+        <w:tab/>
+      </w:r>
+      <w:hyperlink r:id="rId14" w:history="1">
+        <w:r>
+          <w:rPr>
+            <w:rStyle w:val="Hyperlink"/>
+          </w:rPr>
+          <w:t>https://tsapps.nist.gov/publication/get_pdf.cfm?pub_id=907229</w:t>
+        </w:r>
+      </w:hyperlink>
+      <w:r>
+        <w:t xml:space="preserve"> (bài báo – đánh giá tập dữ liệu)</w:t>
+      </w:r>
+    </w:p>
+    <w:p>
+      <w:pPr>
+        <w:tabs>
+          <w:tab w:val="left" w:pos="720"/>
+          <w:tab w:val="left" w:pos="990"/>
+        </w:tabs>
+        <w:jc w:val="left"/>
+      </w:pPr>
+      <w:r>
+        <w:tab/>
+      </w:r>
+      <w:hyperlink r:id="rId15" w:history="1">
+        <w:r>
+          <w:rPr>
+            <w:rStyle w:val="Hyperlink"/>
+          </w:rPr>
+          <w:t>https://www.academia.edu/17592954/The_Lung_Image_Database_Consortium_LIDC_Data_Collection_Process_for_Nodule_Detection_and_Annotation</w:t>
+        </w:r>
+      </w:hyperlink>
+    </w:p>
+    <w:p>
+      <w:pPr>
+        <w:tabs>
+          <w:tab w:val="left" w:pos="720"/>
+          <w:tab w:val="left" w:pos="990"/>
+        </w:tabs>
+        <w:jc w:val="left"/>
+      </w:pPr>
+      <w:r>
+        <w:tab/>
+      </w:r>
+      <w:proofErr w:type="gramStart"/>
+      <w:r>
+        <w:t>bài</w:t>
+      </w:r>
+      <w:proofErr w:type="gramEnd"/>
+      <w:r>
+        <w:t xml:space="preserve"> báo dẫn chứng:</w:t>
+      </w:r>
+    </w:p>
+    <w:p>
+      <w:pPr>
+        <w:tabs>
+          <w:tab w:val="left" w:pos="720"/>
+          <w:tab w:val="left" w:pos="990"/>
+        </w:tabs>
+        <w:jc w:val="left"/>
+      </w:pPr>
+      <w:r>
+        <w:tab/>
+      </w:r>
+      <w:r>
+        <w:tab/>
+      </w:r>
+      <w:r>
+        <w:t xml:space="preserve">11. Rogers SR, Brown MS, Goldin JG, et al. </w:t>
+      </w:r>
+      <w:proofErr w:type="gramStart"/>
+      <w:r>
+        <w:t>Automated</w:t>
+      </w:r>
+      <w:proofErr w:type="gramEnd"/>
+      <w:r>
+        <w:t xml:space="preserve"> lung nodule detectionin CT: nodule inclusion criteria for determining ground truth [abstract].RSNA 2002; 225:407</w:t>
+      </w:r>
+      <w:r>
+        <w:t>.</w:t>
+      </w:r>
+    </w:p>
+    <w:p>
+      <w:pPr>
+        <w:tabs>
+          <w:tab w:val="left" w:pos="720"/>
+          <w:tab w:val="left" w:pos="990"/>
+        </w:tabs>
+        <w:jc w:val="left"/>
+      </w:pPr>
+      <w:r>
+        <w:tab/>
+      </w:r>
+      <w:r>
+        <w:tab/>
+      </w:r>
+      <w:r>
+        <w:t>14. Novak CL, Qian J, Fan L, et al. Inter-observer variations on interpreta-tion of multi-slice CT lung cancer screening studies, and the implica-tions for computer-aided diagnosis. SPIE Proc 2002; 4684:68–79</w:t>
+      </w:r>
+    </w:p>
+    <w:p>
+      <w:pPr>
+        <w:tabs>
+          <w:tab w:val="left" w:pos="720"/>
+          <w:tab w:val="left" w:pos="990"/>
+        </w:tabs>
+        <w:jc w:val="left"/>
+      </w:pPr>
+      <w:r>
+        <w:tab/>
+      </w:r>
+      <w:r>
+        <w:t>LIDC-IDRI</w:t>
+      </w:r>
+    </w:p>
+    <w:p>
+      <w:pPr>
+        <w:tabs>
+          <w:tab w:val="left" w:pos="720"/>
+          <w:tab w:val="left" w:pos="990"/>
+        </w:tabs>
+        <w:jc w:val="left"/>
+        <w:rPr>
+          <w:lang w:val="vi-VN"/>
+        </w:rPr>
+      </w:pPr>
+      <w:r>
+        <w:tab/>
+        <w:t>Chụp CT (</w:t>
+      </w:r>
+      <w:r>
+        <w:rPr>
+          <w:lang w:val="vi-VN"/>
+        </w:rPr>
+        <w:t>computed tomagraphy) đang được nghiên cứu để thực hiện nhiệm vụ liên quan đến phát hiện khối u và khối u ác tỉnh của phổi.Việc sử dụng ảnh CT để sàng lọc phát hiện sớm ung thư phổi cho nhữ</w:t>
+      </w:r>
+      <w:r>
+        <w:rPr>
+          <w:lang w:val="vi-VN"/>
+        </w:rPr>
+        <w:t xml:space="preserve">ng người có nguy cơ cao, dùng để đánh giá về sự tổn thương của phổi là mới hay đã lâu </w:t>
+      </w:r>
+      <w:proofErr w:type="gramStart"/>
+      <w:r>
+        <w:rPr>
+          <w:lang w:val="vi-VN"/>
+        </w:rPr>
+        <w:t>để  có</w:t>
+      </w:r>
+      <w:proofErr w:type="gramEnd"/>
+      <w:r>
+        <w:rPr>
+          <w:lang w:val="vi-VN"/>
+        </w:rPr>
+        <w:t xml:space="preserve"> những phương pháp điều trị khác nhau và xem xét các khối u đó là lành hay hoặc ác tính. Điều này làm các bác sĩ phải đối mặt với các điều khó khăn từ ảnh các hình ảnh CT phổi, về hình ảnh 2D hoặc ảnh 3D</w:t>
+      </w:r>
+    </w:p>
+    <w:p>
+      <w:pPr>
+        <w:tabs>
+          <w:tab w:val="left" w:pos="720"/>
+          <w:tab w:val="left" w:pos="990"/>
+        </w:tabs>
+        <w:jc w:val="left"/>
+      </w:pPr>
+      <w:r>
+        <w:tab/>
+      </w:r>
+      <w:r>
+        <w:rPr>
+          <w:lang w:val="vi-VN"/>
+        </w:rPr>
+        <w:t xml:space="preserve">Để phục vụ cho việc nghiên cứu và phát hiện khối u trong phổi thì </w:t>
+      </w:r>
+      <w:r>
+        <w:rPr>
+          <w:lang w:val="vi-VN"/>
+        </w:rPr>
+        <w:t xml:space="preserve">Viện Ung thư Quốc gia (the National Cancer Institute NCI) đã thành lập Hiệp hội cơ sở dữ liệu hình ảnh phổi </w:t>
+      </w:r>
+      <w:r>
+        <w:t>The Lung Image Database Consortium image collection (LIDC</w:t>
+      </w:r>
+      <w:r>
+        <w:rPr>
+          <w:lang w:val="vi-VN"/>
+        </w:rPr>
+        <w:t xml:space="preserve">). Nhiệm vụ của LIDC phát triển nguồn cơ sở dữ liệu dưới dạng tài nguyên quốc tế có thể truy cập, đào tạo và đánh giá các phương pháp </w:t>
+      </w:r>
+      <w:r>
+        <w:t xml:space="preserve">CAD để phát hiện và chuẩn đoán ung thư hoặc khối u phổi. Nhiệm vụ thứ 2 là để tạo ra cơ sở dữ liệu này cho phép mối tương quan giữ hiệu suất của các phương pháp CAD để phát hiện và phân loại các kích thước của khối u trong phổi về mặt không gian, và thời gian bị bệnh lý. </w:t>
+      </w:r>
+    </w:p>
+    <w:p>
+      <w:pPr>
+        <w:tabs>
+          <w:tab w:val="left" w:pos="720"/>
+          <w:tab w:val="left" w:pos="990"/>
+        </w:tabs>
+        <w:jc w:val="left"/>
+      </w:pPr>
+      <w:r>
+        <w:tab/>
+      </w:r>
+      <w:r>
+        <w:t>Mục đích của cơ sở dữ liệu này là cung cấp các hình ảnh lâm sàng cho các nhà nghiên cứu, những người không thể truy cập vào</w:t>
+      </w:r>
+      <w:r>
+        <w:t xml:space="preserve"> hình ảnh dữ liệu của bệnh nhân</w:t>
+      </w:r>
+      <w:r>
+        <w:t xml:space="preserve"> và</w:t>
+      </w:r>
+      <w:r>
+        <w:t xml:space="preserve"> tạo ra một cơ sở dữ liệu tham chiếu sẽ hỗ trợ so sánh hiệu suất của các hệ thống CAD khác nhau </w:t>
+      </w:r>
+      <w:r>
+        <w:t>do đó loại bỏ thành phần cơ sở dữ liệu như là một nguồn tha</w:t>
+      </w:r>
+      <w:r>
+        <w:t>y đổi trong hệ thống hoạt động</w:t>
+      </w:r>
+      <w:r>
+        <w:t xml:space="preserve">. Cơ sở dữ liệu này yêu cầu </w:t>
+      </w:r>
+      <w:proofErr w:type="gramStart"/>
+      <w:r>
+        <w:t>thu</w:t>
+      </w:r>
+      <w:proofErr w:type="gramEnd"/>
+      <w:r>
+        <w:t xml:space="preserve"> thập một bộ quét phù hợp và tạo ra quét thật sự</w:t>
+      </w:r>
+      <w:r>
+        <w:t>.</w:t>
+      </w:r>
+    </w:p>
+    <w:p>
+      <w:pPr>
+        <w:tabs>
+          <w:tab w:val="left" w:pos="720"/>
+          <w:tab w:val="left" w:pos="990"/>
+        </w:tabs>
+        <w:jc w:val="left"/>
+      </w:pPr>
+      <w:r>
+        <w:tab/>
+        <w:t>LIDC quyết định về thông tin của có hoặc không có khối u phổi và mức độ kích thước của các khối u đó, nên đã cung cấp thông tin về mỗi ảnh trong cơ sở dữ liệu của LIDC</w:t>
+      </w:r>
+      <w:r>
+        <w:t xml:space="preserve">. Để có được những thông tin tốt nhất về kích thước cũng như không gian của khối u các chuyên gia đã chú thích từng ảnh CT </w:t>
+      </w:r>
+      <w:proofErr w:type="gramStart"/>
+      <w:r>
+        <w:t>thu</w:t>
+      </w:r>
+      <w:proofErr w:type="gramEnd"/>
+      <w:r>
+        <w:t xml:space="preserve"> thập được.</w:t>
+      </w:r>
+      <w:r>
+        <w:t xml:space="preserve"> N</w:t>
+      </w:r>
+      <w:r>
+        <w:t xml:space="preserve">hững việc đánh giá kết quả này đã trải qua nhiều nghiên cứu (11-14) </w:t>
+      </w:r>
+      <w:r>
+        <w:t>và có nhiều sự thay đổi về việc phát hiện, ranh giới và kích thước của các khối u trong phổi</w:t>
+      </w:r>
+      <w:r>
+        <w:t>.</w:t>
+      </w:r>
+    </w:p>
+    <w:p>
+      <w:pPr>
+        <w:tabs>
+          <w:tab w:val="left" w:pos="720"/>
+          <w:tab w:val="left" w:pos="990"/>
+        </w:tabs>
+        <w:jc w:val="left"/>
+      </w:pPr>
+      <w:r>
+        <w:tab/>
+      </w:r>
+      <w:r>
+        <w:t>Cơ sở dữ liệu LIDC / IDRI nhằm cung cấp cho cộng đồng nghiên cứu hình ảnh y tế quốc tế một cơ sở dữ liệu tham khảo. Cơ sở dữ liệu là một tài nguyên nghiên cứu với một số ứng dụng rõ ràng, nhưng với tiện ích tiềm năng chỉ bị giới hạn bởi sự sáng tạo của những người sử dụng nó. Cần có sự hiểu biết vững chắc về quy trình mà Cơ sở dữ liệu được tạo ra, cùng với những cảnh báo quan trọng về việc sử dụng nó, được yêu cầu 1 để đảm bảo rằng các nhà điều tra tiến hành các nghiên cứu được thiết kế phù hợp và 2 để cho phép những người tham gia đánh giá ngang hàng áp dụng các tiêu chuẩn phù hợp cho các phương pháp và kết quả của các điều tra viên</w:t>
+      </w:r>
+      <w:r>
+        <w:t>.</w:t>
+      </w:r>
+    </w:p>
+    <w:p>
+      <w:pPr>
+        <w:tabs>
+          <w:tab w:val="left" w:pos="720"/>
+          <w:tab w:val="left" w:pos="990"/>
+        </w:tabs>
+        <w:jc w:val="left"/>
+      </w:pPr>
+      <w:r>
+        <w:tab/>
+        <w:t xml:space="preserve">Thuật ngữ nốt (khối u) là trình bày một dãy bất thường, tập nhiều nhiều nốt nó sẽ trở thành một vùng bất thường. Trong tập dữ liệu của LIDC thì số vùng bất thường quy </w:t>
+      </w:r>
+      <w:r>
+        <w:lastRenderedPageBreak/>
+        <w:t xml:space="preserve">định số nốt từ 0 đến 6 nốt, và mỗi nốt có đường kính tối đa </w:t>
+      </w:r>
+      <w:proofErr w:type="gramStart"/>
+      <w:r>
+        <w:t xml:space="preserve">là </w:t>
+      </w:r>
+      <w:r>
+        <w:t xml:space="preserve"> </w:t>
+      </w:r>
+      <w:r>
+        <w:t>30</w:t>
+      </w:r>
+      <w:proofErr w:type="gramEnd"/>
+      <w:r>
+        <w:t xml:space="preserve"> </w:t>
+      </w:r>
+      <w:r>
+        <w:t>mm</w:t>
+      </w:r>
+      <w:r>
+        <w:t>. Dựa vào kinh nghiệm lâm sàng của bác sĩ X quang trong LIDC, đã đưa ra quyết định để phân biệt các khối u trên &gt; 3 mm và &lt; 3 mm</w:t>
+      </w:r>
+      <w:r>
+        <w:t>. Ngoài ra, sau nhiều lần xem xét có nhiều đối tượng không phải là phối u và đã nhầm lẫn với các phố u, do đó LIDC quyết định tạo ra ba loại đối tượng được đánh giá các nốt như sau:</w:t>
+      </w:r>
+    </w:p>
+    <w:p>
+      <w:pPr>
+        <w:pStyle w:val="ListParagraph"/>
+        <w:numPr>
+          <w:ilvl w:val="0"/>
+          <w:numId w:val="36"/>
+        </w:numPr>
+        <w:tabs>
+          <w:tab w:val="left" w:pos="720"/>
+          <w:tab w:val="left" w:pos="990"/>
+        </w:tabs>
+        <w:jc w:val="left"/>
+      </w:pPr>
+      <w:r>
+        <w:t>Nốt có đường kính &gt;= 3mm.</w:t>
+      </w:r>
+    </w:p>
+    <w:p>
+      <w:pPr>
+        <w:pStyle w:val="ListParagraph"/>
+        <w:numPr>
+          <w:ilvl w:val="0"/>
+          <w:numId w:val="36"/>
+        </w:numPr>
+        <w:tabs>
+          <w:tab w:val="left" w:pos="720"/>
+          <w:tab w:val="left" w:pos="990"/>
+        </w:tabs>
+        <w:jc w:val="left"/>
+      </w:pPr>
+      <w:r>
+        <w:t xml:space="preserve"> </w:t>
+      </w:r>
+      <w:r>
+        <w:t>Nốt có đường kính &gt;= 3mm, bản chất chưa được xác định.</w:t>
+      </w:r>
+    </w:p>
+    <w:p>
+      <w:pPr>
+        <w:pStyle w:val="ListParagraph"/>
+        <w:numPr>
+          <w:ilvl w:val="0"/>
+          <w:numId w:val="36"/>
+        </w:numPr>
+        <w:tabs>
+          <w:tab w:val="left" w:pos="720"/>
+          <w:tab w:val="left" w:pos="990"/>
+        </w:tabs>
+        <w:jc w:val="left"/>
+      </w:pPr>
+      <w:r>
+        <w:t>Không có nốt có đường kính 3mm.</w:t>
+      </w:r>
+    </w:p>
+    <w:p>
+      <w:pPr>
+        <w:tabs>
+          <w:tab w:val="left" w:pos="720"/>
+          <w:tab w:val="left" w:pos="990"/>
+        </w:tabs>
+        <w:jc w:val="center"/>
+      </w:pPr>
+      <w:r>
+        <w:rPr>
+          <w:noProof/>
+          <w:lang w:eastAsia="en-US"/>
+        </w:rPr>
+        <w:drawing>
+          <wp:inline distT="0" distB="0" distL="0" distR="0" wp14:anchorId="01938BE5" wp14:editId="11BDA250">
+            <wp:extent cx="2893017" cy="2286000"/>
+            <wp:effectExtent l="0" t="0" r="3175" b="0"/>
+            <wp:docPr id="3" name="Picture 3"/>
+            <wp:cNvGraphicFramePr>
+              <a:graphicFrameLocks xmlns:a="http://schemas.openxmlformats.org/drawingml/2006/main" noChangeAspect="1"/>
+            </wp:cNvGraphicFramePr>
+            <a:graphic xmlns:a="http://schemas.openxmlformats.org/drawingml/2006/main">
+              <a:graphicData uri="http://schemas.openxmlformats.org/drawingml/2006/picture">
+                <pic:pic xmlns:pic="http://schemas.openxmlformats.org/drawingml/2006/picture">
+                  <pic:nvPicPr>
+                    <pic:cNvPr id="3" name="max3.png"/>
+                    <pic:cNvPicPr/>
+                  </pic:nvPicPr>
+                  <pic:blipFill rotWithShape="1">
+                    <a:blip r:embed="rId16">
+                      <a:extLst>
+                        <a:ext uri="{28A0092B-C50C-407E-A947-70E740481C1C}">
+                          <a14:useLocalDpi xmlns:a14="http://schemas.microsoft.com/office/drawing/2010/main" val="0"/>
+                        </a:ext>
+                      </a:extLst>
+                    </a:blip>
+                    <a:srcRect t="30668" r="61762" b="15587"/>
+                    <a:stretch/>
+                  </pic:blipFill>
+                  <pic:spPr bwMode="auto">
+                    <a:xfrm>
+                      <a:off x="0" y="0"/>
+                      <a:ext cx="2900627" cy="2292013"/>
+                    </a:xfrm>
+                    <a:prstGeom prst="rect">
+                      <a:avLst/>
+                    </a:prstGeom>
+                    <a:ln>
+                      <a:noFill/>
+                    </a:ln>
+                    <a:extLst>
+                      <a:ext uri="{53640926-AAD7-44D8-BBD7-CCE9431645EC}">
+                        <a14:shadowObscured xmlns:a14="http://schemas.microsoft.com/office/drawing/2010/main"/>
+                      </a:ext>
+                    </a:extLst>
+                  </pic:spPr>
+                </pic:pic>
+              </a:graphicData>
+            </a:graphic>
+          </wp:inline>
+        </w:drawing>
+      </w:r>
+    </w:p>
+    <w:p>
+      <w:pPr>
+        <w:tabs>
+          <w:tab w:val="left" w:pos="720"/>
+          <w:tab w:val="left" w:pos="990"/>
+        </w:tabs>
+        <w:jc w:val="center"/>
+      </w:pPr>
+      <w:r>
+        <w:t>Nốt (Khối u) có kích thước &gt;= 3</w:t>
+      </w:r>
+    </w:p>
+    <w:p>
+      <w:pPr>
+        <w:tabs>
+          <w:tab w:val="left" w:pos="720"/>
+          <w:tab w:val="left" w:pos="990"/>
+        </w:tabs>
+        <w:jc w:val="center"/>
+      </w:pPr>
+    </w:p>
+    <w:p>
+      <w:pPr>
+        <w:tabs>
+          <w:tab w:val="left" w:pos="720"/>
+          <w:tab w:val="left" w:pos="990"/>
+        </w:tabs>
+        <w:jc w:val="center"/>
+      </w:pPr>
+      <w:r>
+        <w:rPr>
+          <w:noProof/>
+          <w:lang w:eastAsia="en-US"/>
+        </w:rPr>
+        <w:drawing>
+          <wp:inline distT="0" distB="0" distL="0" distR="0" wp14:anchorId="2B661AF0" wp14:editId="0AA80FEC">
+            <wp:extent cx="3686175" cy="2114550"/>
+            <wp:effectExtent l="0" t="0" r="9525" b="0"/>
+            <wp:docPr id="4" name="Picture 4"/>
+            <wp:cNvGraphicFramePr>
+              <a:graphicFrameLocks xmlns:a="http://schemas.openxmlformats.org/drawingml/2006/main" noChangeAspect="1"/>
+            </wp:cNvGraphicFramePr>
+            <a:graphic xmlns:a="http://schemas.openxmlformats.org/drawingml/2006/main">
+              <a:graphicData uri="http://schemas.openxmlformats.org/drawingml/2006/picture">
+                <pic:pic xmlns:pic="http://schemas.openxmlformats.org/drawingml/2006/picture">
+                  <pic:nvPicPr>
+                    <pic:cNvPr id="4" name="min3.png"/>
+                    <pic:cNvPicPr/>
+                  </pic:nvPicPr>
+                  <pic:blipFill rotWithShape="1">
+                    <a:blip r:embed="rId17">
+                      <a:extLst>
+                        <a:ext uri="{28A0092B-C50C-407E-A947-70E740481C1C}">
+                          <a14:useLocalDpi xmlns:a14="http://schemas.microsoft.com/office/drawing/2010/main" val="0"/>
+                        </a:ext>
+                      </a:extLst>
+                    </a:blip>
+                    <a:srcRect r="33937" b="32591"/>
+                    <a:stretch/>
+                  </pic:blipFill>
+                  <pic:spPr bwMode="auto">
+                    <a:xfrm>
+                      <a:off x="0" y="0"/>
+                      <a:ext cx="3686175" cy="2114550"/>
+                    </a:xfrm>
+                    <a:prstGeom prst="rect">
+                      <a:avLst/>
+                    </a:prstGeom>
+                    <a:ln>
+                      <a:noFill/>
+                    </a:ln>
+                    <a:extLst>
+                      <a:ext uri="{53640926-AAD7-44D8-BBD7-CCE9431645EC}">
+                        <a14:shadowObscured xmlns:a14="http://schemas.microsoft.com/office/drawing/2010/main"/>
+                      </a:ext>
+                    </a:extLst>
+                  </pic:spPr>
+                </pic:pic>
+              </a:graphicData>
+            </a:graphic>
+          </wp:inline>
+        </w:drawing>
+      </w:r>
+    </w:p>
+    <w:p>
+      <w:pPr>
+        <w:tabs>
+          <w:tab w:val="left" w:pos="720"/>
+          <w:tab w:val="left" w:pos="990"/>
+        </w:tabs>
+        <w:jc w:val="center"/>
+      </w:pPr>
+      <w:r>
+        <w:t>Nốt (khối u) có kích thước &lt; 3mm</w:t>
+      </w:r>
+    </w:p>
+    <w:p>
+      <w:pPr>
+        <w:tabs>
+          <w:tab w:val="left" w:pos="720"/>
+          <w:tab w:val="left" w:pos="990"/>
+        </w:tabs>
+        <w:jc w:val="left"/>
+      </w:pPr>
+      <w:r>
+        <w:tab/>
+      </w:r>
+      <w:r>
+        <w:t xml:space="preserve">LIDC / IDRI đã tạo ra một cơ sở dữ liệu hình ảnh CT ngực có thể truy cập công khai, có thể truy cập tự do cùng với các chú thích của những hình ảnh đó bởi các bác sĩ X quang có kinh nghiệm. Cơ sở dữ liệu LIDC / IDRI của 1018 lần chụp CT ngực và các chú thích dựa trên XML đã được tạo để kích thích phát triển các phương pháp CAD để phát hiện, phân loại và đánh giá định lượng nốt phổi. Thông qua quan hệ đối tác công tư dựa trên sự đồng thuận, bảy trung tâm học thuật và tám công ty hình ảnh y tế đã hợp tác để xác định, giải quyết và giải quyết các vấn đề về tổ chức, kỹ thuật và lâm sàng đầy thách thức để cung cấp nền tảng vững chắc cho cơ sở dữ liệu mạnh mẽ. Cơ sở dữ liệu công khai này chứa 2669 tổn thương được đánh dấu là nốt 3 mm bởi ít nhất một trong bốn bác sĩ X quang và 928 tổn thương được đánh dấu như vậy bởi cả bốn bác sĩ X quang. Mỗi chú thích của bác sĩ X quang cho các tổn thương này bao gồm các phác thảo nốt và xếp hạng đặc trưng của nốt chủ quan. Cơ sở dữ liệu LIDC / IDRI dự kiến ​​sẽ trở thành một nguồn tài nguyên </w:t>
+      </w:r>
+      <w:r>
+        <w:lastRenderedPageBreak/>
+        <w:t>mạnh mẽ như một cơ sở dữ liệu tham chiếu cho cộng đồng ng</w:t>
+      </w:r>
+      <w:r>
+        <w:t>hiên cứu hình ảnh y tế quốc tế.</w:t>
+      </w:r>
+    </w:p>
+    <w:p>
+      <w:pPr>
+        <w:tabs>
+          <w:tab w:val="left" w:pos="720"/>
+          <w:tab w:val="left" w:pos="990"/>
+        </w:tabs>
+        <w:jc w:val="left"/>
+      </w:pPr>
+      <w:r>
+        <w:tab/>
+        <w:t>LUNA16</w:t>
+      </w:r>
+    </w:p>
+    <w:p>
+      <w:pPr>
+        <w:tabs>
+          <w:tab w:val="left" w:pos="720"/>
+          <w:tab w:val="left" w:pos="990"/>
+        </w:tabs>
+        <w:jc w:val="left"/>
+      </w:pPr>
+      <w:r>
+        <w:tab/>
+      </w:r>
+      <w:hyperlink r:id="rId18" w:history="1">
+        <w:r>
+          <w:rPr>
+            <w:rStyle w:val="Hyperlink"/>
+          </w:rPr>
+          <w:t>https://luna16.grand-challenge.org/</w:t>
+        </w:r>
+      </w:hyperlink>
+      <w:r>
+        <w:t xml:space="preserve"> (Link trang)</w:t>
+      </w:r>
+    </w:p>
+    <w:p>
+      <w:pPr>
+        <w:tabs>
+          <w:tab w:val="left" w:pos="720"/>
+          <w:tab w:val="left" w:pos="990"/>
+        </w:tabs>
+        <w:jc w:val="left"/>
+      </w:pPr>
+      <w:r>
+        <w:tab/>
+      </w:r>
+      <w:hyperlink r:id="rId19" w:history="1">
+        <w:r>
+          <w:rPr>
+            <w:rStyle w:val="Hyperlink"/>
+          </w:rPr>
+          <w:t>https://arxiv.org/abs/1612.08012</w:t>
+        </w:r>
+      </w:hyperlink>
+      <w:r>
+        <w:t xml:space="preserve"> (link tham khảo sử dụng database)</w:t>
+      </w:r>
+    </w:p>
+    <w:p>
+      <w:pPr>
+        <w:tabs>
+          <w:tab w:val="left" w:pos="720"/>
+          <w:tab w:val="left" w:pos="990"/>
+        </w:tabs>
+        <w:jc w:val="left"/>
+      </w:pPr>
+      <w:r>
+        <w:tab/>
+      </w:r>
+      <w:r>
+        <w:t xml:space="preserve">Cuộc thi Lung Nodule Analysis 16 (LUNA16) được tổ chức bởi </w:t>
+      </w:r>
+      <w:r>
+        <w:t>Colin Jacobs</w:t>
+      </w:r>
+      <w:r>
+        <w:t xml:space="preserve">, </w:t>
+      </w:r>
+      <w:r>
+        <w:t>Arnaud Arindra Adiyoso Setio</w:t>
+      </w:r>
+      <w:r>
+        <w:t xml:space="preserve">, </w:t>
+      </w:r>
+      <w:r>
+        <w:t>Bram van Ginneken</w:t>
+      </w:r>
+      <w:r>
+        <w:t xml:space="preserve"> điều thuộc </w:t>
+      </w:r>
+      <w:r>
+        <w:t>Trung tâm y tế Đạ</w:t>
+      </w:r>
+      <w:r>
+        <w:t xml:space="preserve">i học Radboud, Nijmegen, Hà Lan, và </w:t>
+      </w:r>
+      <w:r>
+        <w:t>Alberto Traverso (Đại học Bách khoa Torino và Torino thuộc INFN, Torino, Ý)</w:t>
+      </w:r>
+      <w:r>
+        <w:t xml:space="preserve"> . </w:t>
+      </w:r>
+      <w:r>
+        <w:t xml:space="preserve">LUNA16 là một thử thách hoàn toàn mở. Điều này có nghĩa là không giống như những thách thức khác, hình ảnh và tiêu chuẩn tham khảo được công khai. Mục tiêu của LUNA16 là tạo cơ hội cho người tham gia thử nghiệm thuật toán của họ trên cơ sở dữ liệu </w:t>
+      </w:r>
+      <w:proofErr w:type="gramStart"/>
+      <w:r>
+        <w:t>chung</w:t>
+      </w:r>
+      <w:proofErr w:type="gramEnd"/>
+      <w:r>
+        <w:t xml:space="preserve"> với giao thức đánh giá được tiêu chuẩn hóa. Với tinh thần tăng tốc tiến bộ khoa học, các kết quả được liệt kê trên trang web có thể được sử dụng như một chỉ dẫn về việc các thuật toán CAD hiện đại hoạt động tốt như thế nào. Chúng tôi hy vọng LUNA16 sẽ mang lại một số kết quả đáng giá cho cộng đồng nghiên cứu CAD.</w:t>
+      </w:r>
+    </w:p>
+    <w:p>
+      <w:pPr>
+        <w:tabs>
+          <w:tab w:val="left" w:pos="720"/>
+          <w:tab w:val="left" w:pos="990"/>
+        </w:tabs>
+        <w:jc w:val="left"/>
+      </w:pPr>
+      <w:r>
+        <w:tab/>
+      </w:r>
+      <w:r>
+        <w:t>Phát hiện hỗ trợ máy tính (CADe), còn được gọi là chẩn đoán hỗ trợ máy tính (CADx), là các hệ thống hỗ trợ bác sĩ trong việc giải thích các hình ảnh y tế. Các kỹ thuật hình ảnh trong chẩn đoán X-quang, MRI và siêu âm mang lại rất nhiều thông tin mà bác sĩ X quang hoặc chuyên gia y tế khác phải phân tích và đánh giá toàn diện trong một thời gian ngắn. Các hệ thống CAD xử lý hình ảnh kỹ thuật số cho sự xuất hiện điển hình và để làm nổi bật các phần dễ thấy, chẳng hạn như các bệnh có thể, để cung cấp đầu vào để hỗ trợ quyết định của chuyên gia.</w:t>
+      </w:r>
+    </w:p>
+    <w:p>
+      <w:pPr>
+        <w:tabs>
+          <w:tab w:val="left" w:pos="720"/>
+          <w:tab w:val="left" w:pos="990"/>
+        </w:tabs>
+        <w:jc w:val="left"/>
+      </w:pPr>
+      <w:r>
+        <w:tab/>
+      </w:r>
+      <w:r>
+        <w:t>Các nghiên cứu đánh giá lớn điều tra hiệu suất của các hệ thống CAD hiện đại khác nhau là kha</w:t>
+      </w:r>
+      <w:r>
+        <w:t>n hiếm. Do đó, cuộc thi</w:t>
+      </w:r>
+      <w:r>
+        <w:t xml:space="preserve"> </w:t>
+      </w:r>
+      <w:r>
+        <w:t xml:space="preserve">tổ chức </w:t>
+      </w:r>
+      <w:r>
+        <w:t>một thử thách phát hiện CAD mới bằng cách sử dụng bộ dữ liệu LIDC-IDRI công khai lớn</w:t>
+      </w:r>
+      <w:r>
+        <w:t xml:space="preserve">. </w:t>
+      </w:r>
+      <w:proofErr w:type="gramStart"/>
+      <w:r>
+        <w:t>kết</w:t>
+      </w:r>
+      <w:proofErr w:type="gramEnd"/>
+      <w:r>
+        <w:t xml:space="preserve"> quả việc cuộc thi được</w:t>
+      </w:r>
+      <w:r>
+        <w:t xml:space="preserve"> so sánh đáng tin cậy các thuật toán CAD và khuyến khích phát triển nhanh chóng các thuật toán mới bằng công nghệ thị giác máy tính tiên tiến.</w:t>
+      </w:r>
+      <w:r>
+        <w:t xml:space="preserve"> </w:t>
+      </w:r>
+    </w:p>
+    <w:p>
+      <w:pPr>
+        <w:tabs>
+          <w:tab w:val="left" w:pos="720"/>
+          <w:tab w:val="left" w:pos="990"/>
+        </w:tabs>
+        <w:jc w:val="left"/>
+      </w:pPr>
+      <w:r>
+        <w:tab/>
+      </w:r>
+      <w:r>
+        <w:t xml:space="preserve">Bộ dữ liệu LUNA16 được tạo ra cho thử thách LUng Nodule Phân tích 2016 bao gồm 888 CT scan, được thu thập </w:t>
+      </w:r>
+      <w:r>
+        <w:t>từ LIDC-IDRI với độ dày lát hơn</w:t>
+      </w:r>
+      <w:r>
+        <w:t xml:space="preserve"> 3 mm.</w:t>
+      </w:r>
+      <w:r>
+        <w:t xml:space="preserve"> </w:t>
+      </w:r>
+      <w:r>
+        <w:t xml:space="preserve">Hình ảnh CT được lưu trữ ở định dạng MetaImage (mhd / raw). Mỗi tệp .mhd được lưu trữ với một tệp nhị phân .raw riêng cho pixeldata. </w:t>
+      </w:r>
+      <w:r>
+        <w:t>Tệp annotation</w:t>
+      </w:r>
+      <w:r>
+        <w:t xml:space="preserve"> là một tệp csv chứa một tìm kiếm trên mỗi dòng. Mỗi dòng giữ SeriesInstanceUID của quét, vị trí x, y và z của mỗi phát hiện trong tọa độ thế giới; và đường kính tương ứng tính bằng mm. Các tập tin chú thích chứa 1186 nốt.</w:t>
+      </w:r>
+      <w:r>
+        <w:tab/>
+        <w:t xml:space="preserve"> Tệp candidates là tệp csv chứa nội dung của mỗi nốt (khối u) trong mỗi dòng, nội dung trong đó sẽ bao gồm vị trí x, y, z và kích thước của từng khối u.</w:t>
+      </w:r>
+      <w:bookmarkStart w:id="2" w:name="_GoBack"/>
+      <w:bookmarkEnd w:id="2"/>
     </w:p>
     <w:p>
       <w:pPr>
@@ -4676,7 +5627,7 @@
           <w:lang w:val="es-ES"/>
         </w:rPr>
       </w:pPr>
-      <w:bookmarkStart w:id="2" w:name="_Toc32340280"/>
+      <w:bookmarkStart w:id="3" w:name="_Toc32340280"/>
       <w:r>
         <w:rPr>
           <w:bCs w:val="0"/>
@@ -4686,16 +5637,14 @@
         </w:rPr>
         <w:t>2. Lịch sử giải quyết vấn đề</w:t>
       </w:r>
-      <w:bookmarkEnd w:id="2"/>
-    </w:p>
-    <w:p>
-      <w:pPr>
-        <w:rPr>
-          <w:lang w:val="es-ES"/>
-        </w:rPr>
-      </w:pPr>
-      <w:bookmarkStart w:id="3" w:name="_GoBack"/>
       <w:bookmarkEnd w:id="3"/>
+    </w:p>
+    <w:p>
+      <w:pPr>
+        <w:rPr>
+          <w:lang w:val="es-ES"/>
+        </w:rPr>
+      </w:pPr>
     </w:p>
     <w:p>
       <w:pPr>
@@ -4790,7 +5739,6 @@
           <w:szCs w:val="26"/>
           <w:lang w:val="es-ES"/>
         </w:rPr>
-        <w:lastRenderedPageBreak/>
         <w:t>4</w:t>
       </w:r>
       <w:r>
@@ -4941,6 +5889,7 @@
           <w:szCs w:val="26"/>
           <w:lang w:val="es-ES"/>
         </w:rPr>
+        <w:lastRenderedPageBreak/>
         <w:t>6</w:t>
       </w:r>
       <w:r>
@@ -7222,7 +8171,7 @@
                     </pic:cNvPicPr>
                   </pic:nvPicPr>
                   <pic:blipFill>
-                    <a:blip r:embed="rId13">
+                    <a:blip r:embed="rId20">
                       <a:extLst>
                         <a:ext uri="{28A0092B-C50C-407E-A947-70E740481C1C}">
                           <a14:useLocalDpi xmlns:a14="http://schemas.microsoft.com/office/drawing/2010/main" val="0"/>
@@ -7332,9 +8281,9 @@
             <o:lock v:ext="edit" aspectratio="t"/>
           </v:shapetype>
           <v:shape id="_x0000_i1025" type="#_x0000_t75" style="width:300.75pt;height:27.75pt" o:ole="">
-            <v:imagedata r:id="rId14" o:title=""/>
+            <v:imagedata r:id="rId21" o:title=""/>
           </v:shape>
-          <o:OLEObject Type="Embed" ProgID="Equation.3" ShapeID="_x0000_i1025" DrawAspect="Content" ObjectID="_1643032674" r:id="rId15"/>
+          <o:OLEObject Type="Embed" ProgID="Equation.3" ShapeID="_x0000_i1025" DrawAspect="Content" ObjectID="_1643204744" r:id="rId22"/>
         </w:object>
       </w:r>
       <w:r>
@@ -7387,9 +8336,9 @@
         </w:rPr>
         <w:object w:dxaOrig="5860" w:dyaOrig="620" w14:anchorId="43D7034E">
           <v:shape id="_x0000_i1026" type="#_x0000_t75" style="width:293.25pt;height:30.75pt" o:ole="">
-            <v:imagedata r:id="rId16" o:title=""/>
+            <v:imagedata r:id="rId23" o:title=""/>
           </v:shape>
-          <o:OLEObject Type="Embed" ProgID="Equation.3" ShapeID="_x0000_i1026" DrawAspect="Content" ObjectID="_1643032675" r:id="rId17"/>
+          <o:OLEObject Type="Embed" ProgID="Equation.3" ShapeID="_x0000_i1026" DrawAspect="Content" ObjectID="_1643204745" r:id="rId24"/>
         </w:object>
       </w:r>
     </w:p>
@@ -7431,9 +8380,9 @@
         </w:rPr>
         <w:object w:dxaOrig="6979" w:dyaOrig="620" w14:anchorId="2AA69C28">
           <v:shape id="_x0000_i1027" type="#_x0000_t75" style="width:316.5pt;height:27.75pt" o:ole="">
-            <v:imagedata r:id="rId18" o:title=""/>
+            <v:imagedata r:id="rId25" o:title=""/>
           </v:shape>
-          <o:OLEObject Type="Embed" ProgID="Equation.3" ShapeID="_x0000_i1027" DrawAspect="Content" ObjectID="_1643032676" r:id="rId19"/>
+          <o:OLEObject Type="Embed" ProgID="Equation.3" ShapeID="_x0000_i1027" DrawAspect="Content" ObjectID="_1643204746" r:id="rId26"/>
         </w:object>
       </w:r>
     </w:p>
@@ -7490,9 +8439,9 @@
         </w:rPr>
         <w:object w:dxaOrig="5899" w:dyaOrig="620" w14:anchorId="54C175AF">
           <v:shape id="_x0000_i1028" type="#_x0000_t75" style="width:267.75pt;height:27.75pt" o:ole="">
-            <v:imagedata r:id="rId20" o:title=""/>
+            <v:imagedata r:id="rId27" o:title=""/>
           </v:shape>
-          <o:OLEObject Type="Embed" ProgID="Equation.3" ShapeID="_x0000_i1028" DrawAspect="Content" ObjectID="_1643032677" r:id="rId21"/>
+          <o:OLEObject Type="Embed" ProgID="Equation.3" ShapeID="_x0000_i1028" DrawAspect="Content" ObjectID="_1643204747" r:id="rId28"/>
         </w:object>
       </w:r>
     </w:p>
@@ -7561,9 +8510,9 @@
         </w:rPr>
         <w:object w:dxaOrig="6780" w:dyaOrig="620" w14:anchorId="1CCC9B89">
           <v:shape id="_x0000_i1029" type="#_x0000_t75" style="width:307.5pt;height:27.75pt" o:ole="">
-            <v:imagedata r:id="rId22" o:title=""/>
+            <v:imagedata r:id="rId29" o:title=""/>
           </v:shape>
-          <o:OLEObject Type="Embed" ProgID="Equation.3" ShapeID="_x0000_i1029" DrawAspect="Content" ObjectID="_1643032678" r:id="rId23"/>
+          <o:OLEObject Type="Embed" ProgID="Equation.3" ShapeID="_x0000_i1029" DrawAspect="Content" ObjectID="_1643204748" r:id="rId30"/>
         </w:object>
       </w:r>
     </w:p>
@@ -7632,9 +8581,9 @@
         </w:rPr>
         <w:object w:dxaOrig="5920" w:dyaOrig="620" w14:anchorId="70778BE4">
           <v:shape id="_x0000_i1030" type="#_x0000_t75" style="width:296.25pt;height:30.75pt" o:ole="">
-            <v:imagedata r:id="rId24" o:title=""/>
+            <v:imagedata r:id="rId31" o:title=""/>
           </v:shape>
-          <o:OLEObject Type="Embed" ProgID="Equation.3" ShapeID="_x0000_i1030" DrawAspect="Content" ObjectID="_1643032679" r:id="rId25"/>
+          <o:OLEObject Type="Embed" ProgID="Equation.3" ShapeID="_x0000_i1030" DrawAspect="Content" ObjectID="_1643204749" r:id="rId32"/>
         </w:object>
       </w:r>
     </w:p>
@@ -7697,9 +8646,9 @@
         </w:rPr>
         <w:object w:dxaOrig="2100" w:dyaOrig="660" w14:anchorId="353EA1B7">
           <v:shape id="_x0000_i1031" type="#_x0000_t75" style="width:95.25pt;height:30pt" o:ole="">
-            <v:imagedata r:id="rId26" o:title=""/>
+            <v:imagedata r:id="rId33" o:title=""/>
           </v:shape>
-          <o:OLEObject Type="Embed" ProgID="Equation.3" ShapeID="_x0000_i1031" DrawAspect="Content" ObjectID="_1643032680" r:id="rId27"/>
+          <o:OLEObject Type="Embed" ProgID="Equation.3" ShapeID="_x0000_i1031" DrawAspect="Content" ObjectID="_1643204750" r:id="rId34"/>
         </w:object>
       </w:r>
     </w:p>
@@ -7774,9 +8723,9 @@
         </w:rPr>
         <w:object w:dxaOrig="1800" w:dyaOrig="620" w14:anchorId="3ECEB4EF">
           <v:shape id="_x0000_i1032" type="#_x0000_t75" style="width:81.75pt;height:27.75pt" o:ole="">
-            <v:imagedata r:id="rId28" o:title=""/>
+            <v:imagedata r:id="rId35" o:title=""/>
           </v:shape>
-          <o:OLEObject Type="Embed" ProgID="Equation.3" ShapeID="_x0000_i1032" DrawAspect="Content" ObjectID="_1643032681" r:id="rId29"/>
+          <o:OLEObject Type="Embed" ProgID="Equation.3" ShapeID="_x0000_i1032" DrawAspect="Content" ObjectID="_1643204751" r:id="rId36"/>
         </w:object>
       </w:r>
     </w:p>
@@ -7833,9 +8782,9 @@
         </w:rPr>
         <w:object w:dxaOrig="1480" w:dyaOrig="620" w14:anchorId="1B000B4B">
           <v:shape id="_x0000_i1033" type="#_x0000_t75" style="width:66.75pt;height:27.75pt" o:ole="">
-            <v:imagedata r:id="rId30" o:title=""/>
+            <v:imagedata r:id="rId37" o:title=""/>
           </v:shape>
-          <o:OLEObject Type="Embed" ProgID="Equation.3" ShapeID="_x0000_i1033" DrawAspect="Content" ObjectID="_1643032682" r:id="rId31"/>
+          <o:OLEObject Type="Embed" ProgID="Equation.3" ShapeID="_x0000_i1033" DrawAspect="Content" ObjectID="_1643204752" r:id="rId38"/>
         </w:object>
       </w:r>
     </w:p>
@@ -7887,9 +8836,9 @@
         </w:rPr>
         <w:object w:dxaOrig="3440" w:dyaOrig="720" w14:anchorId="6BBE073F">
           <v:shape id="_x0000_i1034" type="#_x0000_t75" style="width:156pt;height:33pt" o:ole="">
-            <v:imagedata r:id="rId32" o:title=""/>
+            <v:imagedata r:id="rId39" o:title=""/>
           </v:shape>
-          <o:OLEObject Type="Embed" ProgID="Equation.3" ShapeID="_x0000_i1034" DrawAspect="Content" ObjectID="_1643032683" r:id="rId33"/>
+          <o:OLEObject Type="Embed" ProgID="Equation.3" ShapeID="_x0000_i1034" DrawAspect="Content" ObjectID="_1643204753" r:id="rId40"/>
         </w:object>
       </w:r>
     </w:p>
@@ -7997,9 +8946,9 @@
         </w:rPr>
         <w:object w:dxaOrig="7300" w:dyaOrig="1200" w14:anchorId="7428F545">
           <v:shape id="_x0000_i1035" type="#_x0000_t75" style="width:365.25pt;height:60pt" o:ole="">
-            <v:imagedata r:id="rId34" o:title=""/>
+            <v:imagedata r:id="rId41" o:title=""/>
           </v:shape>
-          <o:OLEObject Type="Embed" ProgID="Equation.3" ShapeID="_x0000_i1035" DrawAspect="Content" ObjectID="_1643032684" r:id="rId35"/>
+          <o:OLEObject Type="Embed" ProgID="Equation.3" ShapeID="_x0000_i1035" DrawAspect="Content" ObjectID="_1643204754" r:id="rId42"/>
         </w:object>
       </w:r>
       <w:r>
@@ -8044,9 +8993,9 @@
         </w:rPr>
         <w:object w:dxaOrig="7880" w:dyaOrig="1480" w14:anchorId="62563BCB">
           <v:shape id="_x0000_i1036" type="#_x0000_t75" style="width:393.75pt;height:74.25pt" o:ole="">
-            <v:imagedata r:id="rId36" o:title=""/>
+            <v:imagedata r:id="rId43" o:title=""/>
           </v:shape>
-          <o:OLEObject Type="Embed" ProgID="Equation.3" ShapeID="_x0000_i1036" DrawAspect="Content" ObjectID="_1643032685" r:id="rId37"/>
+          <o:OLEObject Type="Embed" ProgID="Equation.3" ShapeID="_x0000_i1036" DrawAspect="Content" ObjectID="_1643204755" r:id="rId44"/>
         </w:object>
       </w:r>
       <w:r>
@@ -8091,9 +9040,9 @@
         </w:rPr>
         <w:object w:dxaOrig="3879" w:dyaOrig="340" w14:anchorId="2140D1F6">
           <v:shape id="_x0000_i1037" type="#_x0000_t75" style="width:194.25pt;height:17.25pt" o:ole="">
-            <v:imagedata r:id="rId38" o:title=""/>
+            <v:imagedata r:id="rId45" o:title=""/>
           </v:shape>
-          <o:OLEObject Type="Embed" ProgID="Equation.3" ShapeID="_x0000_i1037" DrawAspect="Content" ObjectID="_1643032686" r:id="rId39"/>
+          <o:OLEObject Type="Embed" ProgID="Equation.3" ShapeID="_x0000_i1037" DrawAspect="Content" ObjectID="_1643204756" r:id="rId46"/>
         </w:object>
       </w:r>
       <w:r>
@@ -8154,9 +9103,9 @@
         </w:rPr>
         <w:object w:dxaOrig="5319" w:dyaOrig="720" w14:anchorId="4EC37D78">
           <v:shape id="_x0000_i1038" type="#_x0000_t75" style="width:241.5pt;height:33pt" o:ole="">
-            <v:imagedata r:id="rId40" o:title=""/>
+            <v:imagedata r:id="rId47" o:title=""/>
           </v:shape>
-          <o:OLEObject Type="Embed" ProgID="Equation.3" ShapeID="_x0000_i1038" DrawAspect="Content" ObjectID="_1643032687" r:id="rId41"/>
+          <o:OLEObject Type="Embed" ProgID="Equation.3" ShapeID="_x0000_i1038" DrawAspect="Content" ObjectID="_1643204757" r:id="rId48"/>
         </w:object>
       </w:r>
     </w:p>
@@ -8545,7 +9494,7 @@
                     </pic:cNvPicPr>
                   </pic:nvPicPr>
                   <pic:blipFill>
-                    <a:blip r:embed="rId42">
+                    <a:blip r:embed="rId49">
                       <a:extLst>
                         <a:ext uri="{28A0092B-C50C-407E-A947-70E740481C1C}">
                           <a14:useLocalDpi xmlns:a14="http://schemas.microsoft.com/office/drawing/2010/main" val="0"/>
@@ -9027,7 +9976,7 @@
       <w:r>
         <w:t xml:space="preserve">Link tham khảo: </w:t>
       </w:r>
-      <w:hyperlink r:id="rId43" w:history="1">
+      <w:hyperlink r:id="rId50" w:history="1">
         <w:r>
           <w:rPr>
             <w:rStyle w:val="Hyperlink"/>
@@ -9086,7 +10035,7 @@
       <w:r>
         <w:t xml:space="preserve"> viện thuần túy để xử lý các ảnh y khoa, và các đối tượng xạ trị. Dễ dàng đọc các cấu trúc phức tạp của pydicom, dạng dữ liệu được xử đổi có thể ghi lại vào file dicom (</w:t>
       </w:r>
-      <w:hyperlink r:id="rId44" w:history="1">
+      <w:hyperlink r:id="rId51" w:history="1">
         <w:r>
           <w:rPr>
             <w:rStyle w:val="Hyperlink"/>
@@ -9265,7 +10214,7 @@
         <w:tab/>
         <w:t>Link tham khảo (</w:t>
       </w:r>
-      <w:hyperlink r:id="rId45" w:history="1">
+      <w:hyperlink r:id="rId52" w:history="1">
         <w:r>
           <w:rPr>
             <w:rStyle w:val="Hyperlink"/>
@@ -9310,7 +10259,7 @@
           <w:u w:val="single"/>
         </w:rPr>
       </w:pPr>
-      <w:hyperlink r:id="rId46" w:history="1">
+      <w:hyperlink r:id="rId53" w:history="1">
         <w:r>
           <w:rPr>
             <w:rStyle w:val="Hyperlink"/>
@@ -9327,7 +10276,7 @@
         </w:tabs>
         <w:jc w:val="left"/>
       </w:pPr>
-      <w:hyperlink r:id="rId47" w:history="1">
+      <w:hyperlink r:id="rId54" w:history="1">
         <w:r>
           <w:rPr>
             <w:rStyle w:val="Hyperlink"/>
@@ -9342,7 +10291,7 @@
           <w:rStyle w:val="Hyperlink"/>
         </w:rPr>
       </w:pPr>
-      <w:hyperlink r:id="rId48" w:history="1">
+      <w:hyperlink r:id="rId55" w:history="1">
         <w:r>
           <w:rPr>
             <w:rStyle w:val="Hyperlink"/>
@@ -9375,7 +10324,7 @@
       <w:r>
         <w:tab/>
       </w:r>
-      <w:hyperlink r:id="rId49" w:history="1">
+      <w:hyperlink r:id="rId56" w:history="1">
         <w:r>
           <w:rPr>
             <w:rStyle w:val="Hyperlink"/>
@@ -9405,8 +10354,8 @@
       </w:pPr>
     </w:p>
     <w:sectPr>
-      <w:headerReference w:type="default" r:id="rId50"/>
-      <w:footerReference w:type="default" r:id="rId51"/>
+      <w:headerReference w:type="default" r:id="rId57"/>
+      <w:footerReference w:type="default" r:id="rId58"/>
       <w:pgSz w:w="11906" w:h="16838"/>
       <w:pgMar w:top="1701" w:right="1134" w:bottom="1701" w:left="1985" w:header="567" w:footer="720" w:gutter="0"/>
       <w:pgNumType w:start="1"/>
@@ -9618,7 +10567,7 @@
               <w:sz w:val="18"/>
               <w:szCs w:val="18"/>
             </w:rPr>
-            <w:t>6</w:t>
+            <w:t>18</w:t>
           </w:r>
           <w:r>
             <w:rPr>
@@ -11531,6 +12480,95 @@
     </w:lvl>
   </w:abstractNum>
   <w:abstractNum w:abstractNumId="16">
+    <w:nsid w:val="32F528E3"/>
+    <w:multiLevelType w:val="hybridMultilevel"/>
+    <w:tmpl w:val="611ABB6C"/>
+    <w:lvl w:ilvl="0" w:tplc="82FED642">
+      <w:start w:val="1"/>
+      <w:numFmt w:val="decimal"/>
+      <w:lvlText w:val="%1."/>
+      <w:lvlJc w:val="left"/>
+      <w:pPr>
+        <w:ind w:left="1350" w:hanging="360"/>
+      </w:pPr>
+      <w:rPr>
+        <w:rFonts w:hint="default"/>
+      </w:rPr>
+    </w:lvl>
+    <w:lvl w:ilvl="1" w:tplc="04090019" w:tentative="1">
+      <w:start w:val="1"/>
+      <w:numFmt w:val="lowerLetter"/>
+      <w:lvlText w:val="%2."/>
+      <w:lvlJc w:val="left"/>
+      <w:pPr>
+        <w:ind w:left="2070" w:hanging="360"/>
+      </w:pPr>
+    </w:lvl>
+    <w:lvl w:ilvl="2" w:tplc="0409001B" w:tentative="1">
+      <w:start w:val="1"/>
+      <w:numFmt w:val="lowerRoman"/>
+      <w:lvlText w:val="%3."/>
+      <w:lvlJc w:val="right"/>
+      <w:pPr>
+        <w:ind w:left="2790" w:hanging="180"/>
+      </w:pPr>
+    </w:lvl>
+    <w:lvl w:ilvl="3" w:tplc="0409000F" w:tentative="1">
+      <w:start w:val="1"/>
+      <w:numFmt w:val="decimal"/>
+      <w:lvlText w:val="%4."/>
+      <w:lvlJc w:val="left"/>
+      <w:pPr>
+        <w:ind w:left="3510" w:hanging="360"/>
+      </w:pPr>
+    </w:lvl>
+    <w:lvl w:ilvl="4" w:tplc="04090019" w:tentative="1">
+      <w:start w:val="1"/>
+      <w:numFmt w:val="lowerLetter"/>
+      <w:lvlText w:val="%5."/>
+      <w:lvlJc w:val="left"/>
+      <w:pPr>
+        <w:ind w:left="4230" w:hanging="360"/>
+      </w:pPr>
+    </w:lvl>
+    <w:lvl w:ilvl="5" w:tplc="0409001B" w:tentative="1">
+      <w:start w:val="1"/>
+      <w:numFmt w:val="lowerRoman"/>
+      <w:lvlText w:val="%6."/>
+      <w:lvlJc w:val="right"/>
+      <w:pPr>
+        <w:ind w:left="4950" w:hanging="180"/>
+      </w:pPr>
+    </w:lvl>
+    <w:lvl w:ilvl="6" w:tplc="0409000F" w:tentative="1">
+      <w:start w:val="1"/>
+      <w:numFmt w:val="decimal"/>
+      <w:lvlText w:val="%7."/>
+      <w:lvlJc w:val="left"/>
+      <w:pPr>
+        <w:ind w:left="5670" w:hanging="360"/>
+      </w:pPr>
+    </w:lvl>
+    <w:lvl w:ilvl="7" w:tplc="04090019" w:tentative="1">
+      <w:start w:val="1"/>
+      <w:numFmt w:val="lowerLetter"/>
+      <w:lvlText w:val="%8."/>
+      <w:lvlJc w:val="left"/>
+      <w:pPr>
+        <w:ind w:left="6390" w:hanging="360"/>
+      </w:pPr>
+    </w:lvl>
+    <w:lvl w:ilvl="8" w:tplc="0409001B" w:tentative="1">
+      <w:start w:val="1"/>
+      <w:numFmt w:val="lowerRoman"/>
+      <w:lvlText w:val="%9."/>
+      <w:lvlJc w:val="right"/>
+      <w:pPr>
+        <w:ind w:left="7110" w:hanging="180"/>
+      </w:pPr>
+    </w:lvl>
+  </w:abstractNum>
+  <w:abstractNum w:abstractNumId="17">
     <w:nsid w:val="339E65D3"/>
     <w:multiLevelType w:val="hybridMultilevel"/>
     <w:tmpl w:val="2C10ADF2"/>
@@ -11643,7 +12681,7 @@
       </w:rPr>
     </w:lvl>
   </w:abstractNum>
-  <w:abstractNum w:abstractNumId="17">
+  <w:abstractNum w:abstractNumId="18">
     <w:nsid w:val="3A7A09E3"/>
     <w:multiLevelType w:val="multilevel"/>
     <w:tmpl w:val="F7065F82"/>
@@ -11756,7 +12794,7 @@
       </w:rPr>
     </w:lvl>
   </w:abstractNum>
-  <w:abstractNum w:abstractNumId="18">
+  <w:abstractNum w:abstractNumId="19">
     <w:nsid w:val="3A9B08CB"/>
     <w:multiLevelType w:val="hybridMultilevel"/>
     <w:tmpl w:val="2946DAFE"/>
@@ -11842,7 +12880,7 @@
       </w:pPr>
     </w:lvl>
   </w:abstractNum>
-  <w:abstractNum w:abstractNumId="19">
+  <w:abstractNum w:abstractNumId="20">
     <w:nsid w:val="3C3B72E1"/>
     <w:multiLevelType w:val="hybridMultilevel"/>
     <w:tmpl w:val="E8EA0E14"/>
@@ -11931,7 +12969,7 @@
       </w:pPr>
     </w:lvl>
   </w:abstractNum>
-  <w:abstractNum w:abstractNumId="20">
+  <w:abstractNum w:abstractNumId="21">
     <w:nsid w:val="41C03763"/>
     <w:multiLevelType w:val="hybridMultilevel"/>
     <w:tmpl w:val="2C56560A"/>
@@ -12044,7 +13082,7 @@
       </w:rPr>
     </w:lvl>
   </w:abstractNum>
-  <w:abstractNum w:abstractNumId="21">
+  <w:abstractNum w:abstractNumId="22">
     <w:nsid w:val="4993608D"/>
     <w:multiLevelType w:val="hybridMultilevel"/>
     <w:tmpl w:val="FDCC34CE"/>
@@ -12130,7 +13168,7 @@
       </w:pPr>
     </w:lvl>
   </w:abstractNum>
-  <w:abstractNum w:abstractNumId="22">
+  <w:abstractNum w:abstractNumId="23">
     <w:nsid w:val="4A9916F6"/>
     <w:multiLevelType w:val="multilevel"/>
     <w:tmpl w:val="CDEA2498"/>
@@ -12243,7 +13281,7 @@
       </w:rPr>
     </w:lvl>
   </w:abstractNum>
-  <w:abstractNum w:abstractNumId="23">
+  <w:abstractNum w:abstractNumId="24">
     <w:nsid w:val="4DE2232D"/>
     <w:multiLevelType w:val="multilevel"/>
     <w:tmpl w:val="DAACA266"/>
@@ -12364,7 +13402,7 @@
       </w:rPr>
     </w:lvl>
   </w:abstractNum>
-  <w:abstractNum w:abstractNumId="24">
+  <w:abstractNum w:abstractNumId="25">
     <w:nsid w:val="4FE41930"/>
     <w:multiLevelType w:val="hybridMultilevel"/>
     <w:tmpl w:val="03B81594"/>
@@ -12477,7 +13515,7 @@
       </w:rPr>
     </w:lvl>
   </w:abstractNum>
-  <w:abstractNum w:abstractNumId="25">
+  <w:abstractNum w:abstractNumId="26">
     <w:nsid w:val="508374AF"/>
     <w:multiLevelType w:val="hybridMultilevel"/>
     <w:tmpl w:val="A01CE9B4"/>
@@ -12563,7 +13601,7 @@
       </w:pPr>
     </w:lvl>
   </w:abstractNum>
-  <w:abstractNum w:abstractNumId="26">
+  <w:abstractNum w:abstractNumId="27">
     <w:nsid w:val="6624450E"/>
     <w:multiLevelType w:val="hybridMultilevel"/>
     <w:tmpl w:val="CD7C8B26"/>
@@ -12649,7 +13687,7 @@
       </w:pPr>
     </w:lvl>
   </w:abstractNum>
-  <w:abstractNum w:abstractNumId="27">
+  <w:abstractNum w:abstractNumId="28">
     <w:nsid w:val="67D80FB0"/>
     <w:multiLevelType w:val="hybridMultilevel"/>
     <w:tmpl w:val="CB24D634"/>
@@ -12764,7 +13802,7 @@
       </w:rPr>
     </w:lvl>
   </w:abstractNum>
-  <w:abstractNum w:abstractNumId="28">
+  <w:abstractNum w:abstractNumId="29">
     <w:nsid w:val="67F5761C"/>
     <w:multiLevelType w:val="hybridMultilevel"/>
     <w:tmpl w:val="DAE2CC24"/>
@@ -12877,7 +13915,7 @@
       </w:rPr>
     </w:lvl>
   </w:abstractNum>
-  <w:abstractNum w:abstractNumId="29">
+  <w:abstractNum w:abstractNumId="30">
     <w:nsid w:val="687A509F"/>
     <w:multiLevelType w:val="multilevel"/>
     <w:tmpl w:val="0409001F"/>
@@ -12963,7 +14001,7 @@
       </w:pPr>
     </w:lvl>
   </w:abstractNum>
-  <w:abstractNum w:abstractNumId="30">
+  <w:abstractNum w:abstractNumId="31">
     <w:nsid w:val="709836E6"/>
     <w:multiLevelType w:val="hybridMultilevel"/>
     <w:tmpl w:val="203E61C0"/>
@@ -13054,7 +14092,7 @@
       </w:pPr>
     </w:lvl>
   </w:abstractNum>
-  <w:abstractNum w:abstractNumId="31">
+  <w:abstractNum w:abstractNumId="32">
     <w:nsid w:val="70F12A5F"/>
     <w:multiLevelType w:val="hybridMultilevel"/>
     <w:tmpl w:val="5FE415A8"/>
@@ -13140,7 +14178,7 @@
       </w:pPr>
     </w:lvl>
   </w:abstractNum>
-  <w:abstractNum w:abstractNumId="32">
+  <w:abstractNum w:abstractNumId="33">
     <w:nsid w:val="74E83A8C"/>
     <w:multiLevelType w:val="hybridMultilevel"/>
     <w:tmpl w:val="974A663E"/>
@@ -13253,7 +14291,7 @@
       </w:rPr>
     </w:lvl>
   </w:abstractNum>
-  <w:abstractNum w:abstractNumId="33">
+  <w:abstractNum w:abstractNumId="34">
     <w:nsid w:val="7B1F1EBE"/>
     <w:multiLevelType w:val="hybridMultilevel"/>
     <w:tmpl w:val="28A8FFF4"/>
@@ -13366,7 +14404,7 @@
       </w:rPr>
     </w:lvl>
   </w:abstractNum>
-  <w:abstractNum w:abstractNumId="34">
+  <w:abstractNum w:abstractNumId="35">
     <w:nsid w:val="7FD13C7C"/>
     <w:multiLevelType w:val="hybridMultilevel"/>
     <w:tmpl w:val="5A2806C4"/>
@@ -13459,19 +14497,19 @@
     <w:abstractNumId w:val="9"/>
   </w:num>
   <w:num w:numId="3">
-    <w:abstractNumId w:val="32"/>
+    <w:abstractNumId w:val="33"/>
   </w:num>
   <w:num w:numId="4">
-    <w:abstractNumId w:val="30"/>
+    <w:abstractNumId w:val="31"/>
   </w:num>
   <w:num w:numId="5">
-    <w:abstractNumId w:val="16"/>
+    <w:abstractNumId w:val="17"/>
   </w:num>
   <w:num w:numId="6">
     <w:abstractNumId w:val="15"/>
   </w:num>
   <w:num w:numId="7">
-    <w:abstractNumId w:val="22"/>
+    <w:abstractNumId w:val="23"/>
   </w:num>
   <w:num w:numId="8">
     <w:abstractNumId w:val="11"/>
@@ -13480,28 +14518,28 @@
     <w:abstractNumId w:val="2"/>
   </w:num>
   <w:num w:numId="10">
-    <w:abstractNumId w:val="24"/>
+    <w:abstractNumId w:val="25"/>
   </w:num>
   <w:num w:numId="11">
-    <w:abstractNumId w:val="34"/>
+    <w:abstractNumId w:val="35"/>
   </w:num>
   <w:num w:numId="12">
-    <w:abstractNumId w:val="21"/>
+    <w:abstractNumId w:val="22"/>
   </w:num>
   <w:num w:numId="13">
     <w:abstractNumId w:val="14"/>
   </w:num>
   <w:num w:numId="14">
-    <w:abstractNumId w:val="23"/>
+    <w:abstractNumId w:val="24"/>
   </w:num>
   <w:num w:numId="15">
-    <w:abstractNumId w:val="18"/>
+    <w:abstractNumId w:val="19"/>
   </w:num>
   <w:num w:numId="16">
-    <w:abstractNumId w:val="31"/>
+    <w:abstractNumId w:val="32"/>
   </w:num>
   <w:num w:numId="17">
-    <w:abstractNumId w:val="26"/>
+    <w:abstractNumId w:val="27"/>
   </w:num>
   <w:num w:numId="18">
     <w:abstractNumId w:val="10"/>
@@ -13513,7 +14551,7 @@
     <w:abstractNumId w:val="5"/>
   </w:num>
   <w:num w:numId="21">
-    <w:abstractNumId w:val="29"/>
+    <w:abstractNumId w:val="30"/>
   </w:num>
   <w:num w:numId="22">
     <w:abstractNumId w:val="8"/>
@@ -13522,7 +14560,7 @@
     <w:abstractNumId w:val="6"/>
   </w:num>
   <w:num w:numId="24">
-    <w:abstractNumId w:val="27"/>
+    <w:abstractNumId w:val="28"/>
   </w:num>
   <w:num w:numId="25">
     <w:abstractNumId w:val="1"/>
@@ -13531,31 +14569,34 @@
     <w:abstractNumId w:val="7"/>
   </w:num>
   <w:num w:numId="27">
+    <w:abstractNumId w:val="21"/>
+  </w:num>
+  <w:num w:numId="28">
     <w:abstractNumId w:val="20"/>
   </w:num>
-  <w:num w:numId="28">
-    <w:abstractNumId w:val="19"/>
-  </w:num>
   <w:num w:numId="29">
-    <w:abstractNumId w:val="28"/>
+    <w:abstractNumId w:val="29"/>
   </w:num>
   <w:num w:numId="30">
     <w:abstractNumId w:val="12"/>
   </w:num>
   <w:num w:numId="31">
-    <w:abstractNumId w:val="17"/>
+    <w:abstractNumId w:val="18"/>
   </w:num>
   <w:num w:numId="32">
     <w:abstractNumId w:val="3"/>
   </w:num>
   <w:num w:numId="33">
-    <w:abstractNumId w:val="25"/>
+    <w:abstractNumId w:val="26"/>
   </w:num>
   <w:num w:numId="34">
-    <w:abstractNumId w:val="33"/>
+    <w:abstractNumId w:val="34"/>
   </w:num>
   <w:num w:numId="35">
     <w:abstractNumId w:val="13"/>
+  </w:num>
+  <w:num w:numId="36">
+    <w:abstractNumId w:val="16"/>
   </w:num>
   <w:numIdMacAtCleanup w:val="16"/>
 </w:numbering>
@@ -16149,7 +17190,7 @@
 </file>
 
 <file path=customXml/itemProps1.xml><?xml version="1.0" encoding="utf-8"?>
-<ds:datastoreItem xmlns:ds="http://schemas.openxmlformats.org/officeDocument/2006/customXml" ds:itemID="{D7F2F442-22D6-4DF2-A2D2-3800E24F3BCD}">
+<ds:datastoreItem xmlns:ds="http://schemas.openxmlformats.org/officeDocument/2006/customXml" ds:itemID="{56200D1A-F453-4128-8FE5-54448F238F08}">
   <ds:schemaRefs>
     <ds:schemaRef ds:uri="http://schemas.openxmlformats.org/officeDocument/2006/bibliography"/>
   </ds:schemaRefs>

</xml_diff>